<commit_message>
updated tools to incorporate Measure, added net_flow for flow metrics
</commit_message>
<xml_diff>
--- a/StreamNetworkTools.docx
+++ b/StreamNetworkTools.docx
@@ -1324,6 +1324,7 @@
         <w:contextualSpacing/>
         <w:jc w:val="center"/>
       </w:pPr>
+      <w:bookmarkStart w:id="0" w:name="_GoBack"/>
       <w:r>
         <w:rPr>
           <w:noProof/>
@@ -1331,9 +1332,9 @@
         <w:lastRenderedPageBreak/>
         <w:drawing>
           <wp:inline distT="0" distB="0" distL="0" distR="0">
-            <wp:extent cx="5034608" cy="3819525"/>
-            <wp:effectExtent l="19050" t="19050" r="13970" b="9525"/>
-            <wp:docPr id="1" name="Picture 1"/>
+            <wp:extent cx="5943600" cy="3385820"/>
+            <wp:effectExtent l="0" t="0" r="0" b="5080"/>
+            <wp:docPr id="2" name="Picture 2"/>
             <wp:cNvGraphicFramePr>
               <a:graphicFrameLocks xmlns:a="http://schemas.openxmlformats.org/drawingml/2006/main" noChangeAspect="1"/>
             </wp:cNvGraphicFramePr>
@@ -1341,7 +1342,7 @@
               <a:graphicData uri="http://schemas.openxmlformats.org/drawingml/2006/picture">
                 <pic:pic xmlns:pic="http://schemas.openxmlformats.org/drawingml/2006/picture">
                   <pic:nvPicPr>
-                    <pic:cNvPr id="1" name="StreamNetworkTools_Workflow.jpg"/>
+                    <pic:cNvPr id="2" name="StreamNetworkTools_Workflow.jpg"/>
                     <pic:cNvPicPr/>
                   </pic:nvPicPr>
                   <pic:blipFill>
@@ -1359,16 +1360,11 @@
                   <pic:spPr>
                     <a:xfrm>
                       <a:off x="0" y="0"/>
-                      <a:ext cx="5035308" cy="3820056"/>
+                      <a:ext cx="5943600" cy="3385820"/>
                     </a:xfrm>
                     <a:prstGeom prst="rect">
                       <a:avLst/>
                     </a:prstGeom>
-                    <a:ln>
-                      <a:solidFill>
-                        <a:schemeClr val="tx1"/>
-                      </a:solidFill>
-                    </a:ln>
                   </pic:spPr>
                 </pic:pic>
               </a:graphicData>
@@ -1376,6 +1372,7 @@
           </wp:inline>
         </w:drawing>
       </w:r>
+      <w:bookmarkEnd w:id="0"/>
     </w:p>
     <w:p>
       <w:pPr>
@@ -1389,14 +1386,36 @@
       <w:r>
         <w:t xml:space="preserve">Figure </w:t>
       </w:r>
-      <w:fldSimple w:instr=" SEQ Figure \* ARABIC ">
-        <w:r>
-          <w:rPr>
-            <w:noProof/>
-          </w:rPr>
-          <w:t>1</w:t>
-        </w:r>
-      </w:fldSimple>
+      <w:r>
+        <w:rPr>
+          <w:noProof/>
+        </w:rPr>
+        <w:fldChar w:fldCharType="begin"/>
+      </w:r>
+      <w:r>
+        <w:rPr>
+          <w:noProof/>
+        </w:rPr>
+        <w:instrText xml:space="preserve"> SEQ Figure \* ARABIC </w:instrText>
+      </w:r>
+      <w:r>
+        <w:rPr>
+          <w:noProof/>
+        </w:rPr>
+        <w:fldChar w:fldCharType="separate"/>
+      </w:r>
+      <w:r>
+        <w:rPr>
+          <w:noProof/>
+        </w:rPr>
+        <w:t>1</w:t>
+      </w:r>
+      <w:r>
+        <w:rPr>
+          <w:noProof/>
+        </w:rPr>
+        <w:fldChar w:fldCharType="end"/>
+      </w:r>
       <w:r>
         <w:t xml:space="preserve">:  </w:t>
       </w:r>
@@ -2373,7 +2392,25 @@
           <w:sz w:val="24"/>
           <w:szCs w:val="24"/>
         </w:rPr>
-        <w:t xml:space="preserve">phic Names </w:t>
+        <w:t>phic Names Information System Names of flowline ($GNIS_NAME) and vector processing unit ($</w:t>
+      </w:r>
+      <w:proofErr w:type="spellStart"/>
+      <w:r>
+        <w:rPr>
+          <w:rFonts w:ascii="Times New Roman" w:hAnsi="Times New Roman" w:cs="Times New Roman"/>
+          <w:sz w:val="24"/>
+          <w:szCs w:val="24"/>
+        </w:rPr>
+        <w:t>vpu</w:t>
+      </w:r>
+      <w:proofErr w:type="spellEnd"/>
+      <w:r>
+        <w:rPr>
+          <w:rFonts w:ascii="Times New Roman" w:hAnsi="Times New Roman" w:cs="Times New Roman"/>
+          <w:sz w:val="24"/>
+          <w:szCs w:val="24"/>
+        </w:rPr>
+        <w:t xml:space="preserve">). Recommend visual inspection of points to ensure they were matched to correct flowline.  The </w:t>
       </w:r>
       <w:r>
         <w:rPr>
@@ -2382,25 +2419,7 @@
           <w:szCs w:val="24"/>
         </w:rPr>
         <w:lastRenderedPageBreak/>
-        <w:t>Information System Names of flowline ($GNIS_NAME) and vector processing unit ($</w:t>
-      </w:r>
-      <w:proofErr w:type="spellStart"/>
-      <w:r>
-        <w:rPr>
-          <w:rFonts w:ascii="Times New Roman" w:hAnsi="Times New Roman" w:cs="Times New Roman"/>
-          <w:sz w:val="24"/>
-          <w:szCs w:val="24"/>
-        </w:rPr>
-        <w:t>vpu</w:t>
-      </w:r>
-      <w:proofErr w:type="spellEnd"/>
-      <w:r>
-        <w:rPr>
-          <w:rFonts w:ascii="Times New Roman" w:hAnsi="Times New Roman" w:cs="Times New Roman"/>
-          <w:sz w:val="24"/>
-          <w:szCs w:val="24"/>
-        </w:rPr>
-        <w:t xml:space="preserve">). Recommend visual inspection of points to ensure they were matched to correct flowline.  The COMIDs here will serve as the root for stream networks. </w:t>
+        <w:t xml:space="preserve">COMIDs here will serve as the root for stream networks. </w:t>
       </w:r>
       <w:r>
         <w:rPr>
@@ -4410,203 +4429,211 @@
           <w:sz w:val="24"/>
           <w:szCs w:val="24"/>
         </w:rPr>
+        <w:t>net_</w:t>
+      </w:r>
+      <w:r>
+        <w:rPr>
+          <w:rFonts w:ascii="Times New Roman" w:hAnsi="Times New Roman" w:cs="Times New Roman"/>
+          <w:b/>
+          <w:sz w:val="24"/>
+          <w:szCs w:val="24"/>
+        </w:rPr>
+        <w:t>clim</w:t>
+      </w:r>
+      <w:proofErr w:type="spellEnd"/>
+      <w:r>
+        <w:rPr>
+          <w:rFonts w:ascii="Times New Roman" w:hAnsi="Times New Roman" w:cs="Times New Roman"/>
+          <w:b/>
+          <w:sz w:val="24"/>
+          <w:szCs w:val="24"/>
+        </w:rPr>
+        <w:t xml:space="preserve"> (</w:t>
+      </w:r>
+      <w:proofErr w:type="spellStart"/>
+      <w:r>
+        <w:rPr>
+          <w:rFonts w:ascii="Times New Roman" w:hAnsi="Times New Roman" w:cs="Times New Roman"/>
+          <w:b/>
+          <w:sz w:val="24"/>
+          <w:szCs w:val="24"/>
+        </w:rPr>
+        <w:t>nhdplus_path</w:t>
+      </w:r>
+      <w:proofErr w:type="spellEnd"/>
+      <w:r>
+        <w:rPr>
+          <w:rFonts w:ascii="Times New Roman" w:hAnsi="Times New Roman" w:cs="Times New Roman"/>
+          <w:b/>
+          <w:sz w:val="24"/>
+          <w:szCs w:val="24"/>
+        </w:rPr>
+        <w:t xml:space="preserve">, </w:t>
+      </w:r>
+      <w:proofErr w:type="spellStart"/>
+      <w:r>
+        <w:rPr>
+          <w:rFonts w:ascii="Times New Roman" w:hAnsi="Times New Roman" w:cs="Times New Roman"/>
+          <w:b/>
+          <w:sz w:val="24"/>
+          <w:szCs w:val="24"/>
+        </w:rPr>
+        <w:t>vpu</w:t>
+      </w:r>
+      <w:proofErr w:type="spellEnd"/>
+      <w:r>
+        <w:rPr>
+          <w:rFonts w:ascii="Times New Roman" w:hAnsi="Times New Roman" w:cs="Times New Roman"/>
+          <w:b/>
+          <w:sz w:val="24"/>
+          <w:szCs w:val="24"/>
+        </w:rPr>
+        <w:t xml:space="preserve">, </w:t>
+      </w:r>
+      <w:proofErr w:type="spellStart"/>
+      <w:r>
+        <w:rPr>
+          <w:rFonts w:ascii="Times New Roman" w:hAnsi="Times New Roman" w:cs="Times New Roman"/>
+          <w:b/>
+          <w:sz w:val="24"/>
+          <w:szCs w:val="24"/>
+        </w:rPr>
+        <w:t>netdelin</w:t>
+      </w:r>
+      <w:proofErr w:type="spellEnd"/>
+      <w:r>
+        <w:rPr>
+          <w:rFonts w:ascii="Times New Roman" w:hAnsi="Times New Roman" w:cs="Times New Roman"/>
+          <w:b/>
+          <w:sz w:val="24"/>
+          <w:szCs w:val="24"/>
+        </w:rPr>
+        <w:t xml:space="preserve">) – </w:t>
+      </w:r>
+      <w:r>
+        <w:rPr>
+          <w:rFonts w:ascii="Times New Roman" w:hAnsi="Times New Roman" w:cs="Times New Roman"/>
+          <w:sz w:val="24"/>
+          <w:szCs w:val="24"/>
+        </w:rPr>
+        <w:t>summarizes NHDPlusV2 climate data derived fr</w:t>
+      </w:r>
+      <w:r>
+        <w:rPr>
+          <w:rFonts w:ascii="Times New Roman" w:hAnsi="Times New Roman" w:cs="Times New Roman"/>
+          <w:sz w:val="24"/>
+          <w:szCs w:val="24"/>
+        </w:rPr>
+        <w:t xml:space="preserve">om PRISM 1971-2000 into </w:t>
+      </w:r>
+      <w:proofErr w:type="spellStart"/>
+      <w:r>
+        <w:rPr>
+          <w:rFonts w:ascii="Times New Roman" w:hAnsi="Times New Roman" w:cs="Times New Roman"/>
+          <w:sz w:val="24"/>
+          <w:szCs w:val="24"/>
+        </w:rPr>
+        <w:t>BioClim</w:t>
+      </w:r>
+      <w:proofErr w:type="spellEnd"/>
+      <w:r>
+        <w:rPr>
+          <w:rFonts w:ascii="Times New Roman" w:hAnsi="Times New Roman" w:cs="Times New Roman"/>
+          <w:sz w:val="24"/>
+          <w:szCs w:val="24"/>
+        </w:rPr>
+        <w:t>-</w:t>
+      </w:r>
+      <w:r>
+        <w:rPr>
+          <w:rFonts w:ascii="Times New Roman" w:hAnsi="Times New Roman" w:cs="Times New Roman"/>
+          <w:sz w:val="24"/>
+          <w:szCs w:val="24"/>
+        </w:rPr>
+        <w:t xml:space="preserve">type metrics.  Where applicable, temperature units are </w:t>
+      </w:r>
+      <w:r>
+        <w:rPr>
+          <w:rFonts w:ascii="Times New Roman" w:hAnsi="Times New Roman" w:cs="Times New Roman"/>
+          <w:sz w:val="24"/>
+          <w:szCs w:val="24"/>
+        </w:rPr>
+        <w:t>(</w:t>
+      </w:r>
+      <w:proofErr w:type="spellStart"/>
+      <w:r>
+        <w:rPr>
+          <w:rFonts w:ascii="Times New Roman" w:hAnsi="Times New Roman" w:cs="Times New Roman"/>
+          <w:sz w:val="24"/>
+          <w:szCs w:val="24"/>
+        </w:rPr>
+        <w:t>deg</w:t>
+      </w:r>
+      <w:proofErr w:type="spellEnd"/>
+      <w:r>
+        <w:rPr>
+          <w:rFonts w:ascii="Times New Roman" w:hAnsi="Times New Roman" w:cs="Times New Roman"/>
+          <w:sz w:val="24"/>
+          <w:szCs w:val="24"/>
+        </w:rPr>
+        <w:t xml:space="preserve"> C</w:t>
+      </w:r>
+      <w:r>
+        <w:rPr>
+          <w:rFonts w:ascii="Times New Roman" w:hAnsi="Times New Roman" w:cs="Times New Roman"/>
+          <w:sz w:val="24"/>
+          <w:szCs w:val="24"/>
+        </w:rPr>
+        <w:t>)</w:t>
+      </w:r>
+      <w:r>
+        <w:rPr>
+          <w:rFonts w:ascii="Times New Roman" w:hAnsi="Times New Roman" w:cs="Times New Roman"/>
+          <w:sz w:val="24"/>
+          <w:szCs w:val="24"/>
+        </w:rPr>
+        <w:t xml:space="preserve"> and precipitation units are </w:t>
+      </w:r>
+      <w:r>
+        <w:rPr>
+          <w:rFonts w:ascii="Times New Roman" w:hAnsi="Times New Roman" w:cs="Times New Roman"/>
+          <w:sz w:val="24"/>
+          <w:szCs w:val="24"/>
+        </w:rPr>
+        <w:t>(</w:t>
+      </w:r>
+      <w:r>
+        <w:rPr>
+          <w:rFonts w:ascii="Times New Roman" w:hAnsi="Times New Roman" w:cs="Times New Roman"/>
+          <w:sz w:val="24"/>
+          <w:szCs w:val="24"/>
+        </w:rPr>
+        <w:t>mm</w:t>
+      </w:r>
+      <w:r>
+        <w:rPr>
+          <w:rFonts w:ascii="Times New Roman" w:hAnsi="Times New Roman" w:cs="Times New Roman"/>
+          <w:sz w:val="24"/>
+          <w:szCs w:val="24"/>
+        </w:rPr>
+        <w:t>)</w:t>
+      </w:r>
+      <w:r>
+        <w:rPr>
+          <w:rFonts w:ascii="Times New Roman" w:hAnsi="Times New Roman" w:cs="Times New Roman"/>
+          <w:sz w:val="24"/>
+          <w:szCs w:val="24"/>
+        </w:rPr>
+        <w:t xml:space="preserve">.  MISSDATAA.X missing area of temperature data, $TEMPVC </w:t>
+      </w:r>
+      <w:r>
+        <w:rPr>
+          <w:rFonts w:ascii="Times New Roman" w:hAnsi="Times New Roman" w:cs="Times New Roman"/>
+          <w:sz w:val="24"/>
+          <w:szCs w:val="24"/>
+        </w:rPr>
         <w:lastRenderedPageBreak/>
-        <w:t>net_</w:t>
-      </w:r>
-      <w:r>
-        <w:rPr>
-          <w:rFonts w:ascii="Times New Roman" w:hAnsi="Times New Roman" w:cs="Times New Roman"/>
-          <w:b/>
-          <w:sz w:val="24"/>
-          <w:szCs w:val="24"/>
-        </w:rPr>
-        <w:t>clim</w:t>
-      </w:r>
-      <w:proofErr w:type="spellEnd"/>
-      <w:r>
-        <w:rPr>
-          <w:rFonts w:ascii="Times New Roman" w:hAnsi="Times New Roman" w:cs="Times New Roman"/>
-          <w:b/>
-          <w:sz w:val="24"/>
-          <w:szCs w:val="24"/>
-        </w:rPr>
-        <w:t xml:space="preserve"> (</w:t>
-      </w:r>
-      <w:proofErr w:type="spellStart"/>
-      <w:r>
-        <w:rPr>
-          <w:rFonts w:ascii="Times New Roman" w:hAnsi="Times New Roman" w:cs="Times New Roman"/>
-          <w:b/>
-          <w:sz w:val="24"/>
-          <w:szCs w:val="24"/>
-        </w:rPr>
-        <w:t>nhdplus_path</w:t>
-      </w:r>
-      <w:proofErr w:type="spellEnd"/>
-      <w:r>
-        <w:rPr>
-          <w:rFonts w:ascii="Times New Roman" w:hAnsi="Times New Roman" w:cs="Times New Roman"/>
-          <w:b/>
-          <w:sz w:val="24"/>
-          <w:szCs w:val="24"/>
-        </w:rPr>
-        <w:t xml:space="preserve">, </w:t>
-      </w:r>
-      <w:proofErr w:type="spellStart"/>
-      <w:r>
-        <w:rPr>
-          <w:rFonts w:ascii="Times New Roman" w:hAnsi="Times New Roman" w:cs="Times New Roman"/>
-          <w:b/>
-          <w:sz w:val="24"/>
-          <w:szCs w:val="24"/>
-        </w:rPr>
-        <w:t>vpu</w:t>
-      </w:r>
-      <w:proofErr w:type="spellEnd"/>
-      <w:r>
-        <w:rPr>
-          <w:rFonts w:ascii="Times New Roman" w:hAnsi="Times New Roman" w:cs="Times New Roman"/>
-          <w:b/>
-          <w:sz w:val="24"/>
-          <w:szCs w:val="24"/>
-        </w:rPr>
-        <w:t xml:space="preserve">, </w:t>
-      </w:r>
-      <w:proofErr w:type="spellStart"/>
-      <w:r>
-        <w:rPr>
-          <w:rFonts w:ascii="Times New Roman" w:hAnsi="Times New Roman" w:cs="Times New Roman"/>
-          <w:b/>
-          <w:sz w:val="24"/>
-          <w:szCs w:val="24"/>
-        </w:rPr>
-        <w:t>netdelin</w:t>
-      </w:r>
-      <w:proofErr w:type="spellEnd"/>
-      <w:r>
-        <w:rPr>
-          <w:rFonts w:ascii="Times New Roman" w:hAnsi="Times New Roman" w:cs="Times New Roman"/>
-          <w:b/>
-          <w:sz w:val="24"/>
-          <w:szCs w:val="24"/>
-        </w:rPr>
-        <w:t xml:space="preserve">) – </w:t>
-      </w:r>
-      <w:r>
-        <w:rPr>
-          <w:rFonts w:ascii="Times New Roman" w:hAnsi="Times New Roman" w:cs="Times New Roman"/>
-          <w:sz w:val="24"/>
-          <w:szCs w:val="24"/>
-        </w:rPr>
-        <w:t>summarizes NHDPlusV2 climate data derived fr</w:t>
-      </w:r>
-      <w:r>
-        <w:rPr>
-          <w:rFonts w:ascii="Times New Roman" w:hAnsi="Times New Roman" w:cs="Times New Roman"/>
-          <w:sz w:val="24"/>
-          <w:szCs w:val="24"/>
-        </w:rPr>
-        <w:t xml:space="preserve">om PRISM 1971-2000 into </w:t>
-      </w:r>
-      <w:proofErr w:type="spellStart"/>
-      <w:r>
-        <w:rPr>
-          <w:rFonts w:ascii="Times New Roman" w:hAnsi="Times New Roman" w:cs="Times New Roman"/>
-          <w:sz w:val="24"/>
-          <w:szCs w:val="24"/>
-        </w:rPr>
-        <w:t>BioClim</w:t>
-      </w:r>
-      <w:proofErr w:type="spellEnd"/>
-      <w:r>
-        <w:rPr>
-          <w:rFonts w:ascii="Times New Roman" w:hAnsi="Times New Roman" w:cs="Times New Roman"/>
-          <w:sz w:val="24"/>
-          <w:szCs w:val="24"/>
-        </w:rPr>
-        <w:t>-</w:t>
-      </w:r>
-      <w:r>
-        <w:rPr>
-          <w:rFonts w:ascii="Times New Roman" w:hAnsi="Times New Roman" w:cs="Times New Roman"/>
-          <w:sz w:val="24"/>
-          <w:szCs w:val="24"/>
-        </w:rPr>
-        <w:t xml:space="preserve">type metrics.  Where applicable, temperature units are </w:t>
-      </w:r>
-      <w:r>
-        <w:rPr>
-          <w:rFonts w:ascii="Times New Roman" w:hAnsi="Times New Roman" w:cs="Times New Roman"/>
-          <w:sz w:val="24"/>
-          <w:szCs w:val="24"/>
-        </w:rPr>
-        <w:t>(</w:t>
-      </w:r>
-      <w:proofErr w:type="spellStart"/>
-      <w:r>
-        <w:rPr>
-          <w:rFonts w:ascii="Times New Roman" w:hAnsi="Times New Roman" w:cs="Times New Roman"/>
-          <w:sz w:val="24"/>
-          <w:szCs w:val="24"/>
-        </w:rPr>
-        <w:t>deg</w:t>
-      </w:r>
-      <w:proofErr w:type="spellEnd"/>
-      <w:r>
-        <w:rPr>
-          <w:rFonts w:ascii="Times New Roman" w:hAnsi="Times New Roman" w:cs="Times New Roman"/>
-          <w:sz w:val="24"/>
-          <w:szCs w:val="24"/>
-        </w:rPr>
-        <w:t xml:space="preserve"> C</w:t>
-      </w:r>
-      <w:r>
-        <w:rPr>
-          <w:rFonts w:ascii="Times New Roman" w:hAnsi="Times New Roman" w:cs="Times New Roman"/>
-          <w:sz w:val="24"/>
-          <w:szCs w:val="24"/>
-        </w:rPr>
-        <w:t>)</w:t>
-      </w:r>
-      <w:r>
-        <w:rPr>
-          <w:rFonts w:ascii="Times New Roman" w:hAnsi="Times New Roman" w:cs="Times New Roman"/>
-          <w:sz w:val="24"/>
-          <w:szCs w:val="24"/>
-        </w:rPr>
-        <w:t xml:space="preserve"> and precipitation units are </w:t>
-      </w:r>
-      <w:r>
-        <w:rPr>
-          <w:rFonts w:ascii="Times New Roman" w:hAnsi="Times New Roman" w:cs="Times New Roman"/>
-          <w:sz w:val="24"/>
-          <w:szCs w:val="24"/>
-        </w:rPr>
-        <w:t>(</w:t>
-      </w:r>
-      <w:r>
-        <w:rPr>
-          <w:rFonts w:ascii="Times New Roman" w:hAnsi="Times New Roman" w:cs="Times New Roman"/>
-          <w:sz w:val="24"/>
-          <w:szCs w:val="24"/>
-        </w:rPr>
-        <w:t>mm</w:t>
-      </w:r>
-      <w:r>
-        <w:rPr>
-          <w:rFonts w:ascii="Times New Roman" w:hAnsi="Times New Roman" w:cs="Times New Roman"/>
-          <w:sz w:val="24"/>
-          <w:szCs w:val="24"/>
-        </w:rPr>
-        <w:t>)</w:t>
-      </w:r>
-      <w:r>
-        <w:rPr>
-          <w:rFonts w:ascii="Times New Roman" w:hAnsi="Times New Roman" w:cs="Times New Roman"/>
-          <w:sz w:val="24"/>
-          <w:szCs w:val="24"/>
-        </w:rPr>
-        <w:t>.  MISSDATAA.X missing area of temperature data, $TEMPVC mean annual temperature of network, $</w:t>
+        <w:t>mean annual temperature of network, $</w:t>
       </w:r>
       <w:proofErr w:type="spellStart"/>
       <w:r>
@@ -5557,17 +5584,7 @@
           <w:szCs w:val="20"/>
           <w:bdr w:val="none" w:sz="0" w:space="0" w:color="auto" w:frame="1"/>
         </w:rPr>
-        <w:t>”</w:t>
-      </w:r>
-      <w:r>
-        <w:rPr>
-          <w:rFonts w:ascii="Lucida Console" w:eastAsia="Times New Roman" w:hAnsi="Lucida Console" w:cs="Courier New"/>
-          <w:color w:val="000000"/>
-          <w:sz w:val="20"/>
-          <w:szCs w:val="20"/>
-          <w:bdr w:val="none" w:sz="0" w:space="0" w:color="auto" w:frame="1"/>
-        </w:rPr>
-        <w:t xml:space="preserve">) before loading </w:t>
+        <w:t xml:space="preserve">”) before loading </w:t>
       </w:r>
       <w:proofErr w:type="spellStart"/>
       <w:r>
@@ -5898,8 +5915,6 @@
           <w:szCs w:val="24"/>
         </w:rPr>
       </w:pPr>
-      <w:bookmarkStart w:id="0" w:name="_GoBack"/>
-      <w:bookmarkEnd w:id="0"/>
     </w:p>
     <w:sectPr>
       <w:pgSz w:w="12240" w:h="15840"/>

</xml_diff>

<commit_message>
addition of net_strmcat download function
</commit_message>
<xml_diff>
--- a/StreamNetworkTools.docx
+++ b/StreamNetworkTools.docx
@@ -683,7 +683,7 @@
           <w:sz w:val="24"/>
           <w:szCs w:val="24"/>
         </w:rPr>
-        <w:t>("C:/Users/Darin/Dropbox/Dissertation/Chapter_2_StreamNetworkTools/StreamNetworkTools_git/StreamNetworkTools_1.0.0.000.tar.gz",</w:t>
+        <w:t>(/StreamNetworkTools_1.0.0.000.tar.gz",</w:t>
       </w:r>
       <w:r>
         <w:rPr>
@@ -841,6 +841,7 @@
         <w:contextualSpacing/>
         <w:jc w:val="center"/>
       </w:pPr>
+      <w:bookmarkStart w:id="0" w:name="_GoBack"/>
       <w:r>
         <w:rPr>
           <w:noProof/>
@@ -848,9 +849,9 @@
         <w:lastRenderedPageBreak/>
         <w:drawing>
           <wp:inline distT="0" distB="0" distL="0" distR="0">
-            <wp:extent cx="5261920" cy="3088005"/>
-            <wp:effectExtent l="0" t="0" r="0" b="0"/>
-            <wp:docPr id="3" name="Picture 3"/>
+            <wp:extent cx="5943600" cy="3503930"/>
+            <wp:effectExtent l="0" t="0" r="0" b="1270"/>
+            <wp:docPr id="1" name="Picture 1"/>
             <wp:cNvGraphicFramePr>
               <a:graphicFrameLocks xmlns:a="http://schemas.openxmlformats.org/drawingml/2006/main" noChangeAspect="1"/>
             </wp:cNvGraphicFramePr>
@@ -858,7 +859,7 @@
               <a:graphicData uri="http://schemas.openxmlformats.org/drawingml/2006/picture">
                 <pic:pic xmlns:pic="http://schemas.openxmlformats.org/drawingml/2006/picture">
                   <pic:nvPicPr>
-                    <pic:cNvPr id="3" name="StreamNetworkTools_Workflow.jpg"/>
+                    <pic:cNvPr id="1" name="StreamNetworkTools_Workflow.jpg"/>
                     <pic:cNvPicPr/>
                   </pic:nvPicPr>
                   <pic:blipFill>
@@ -876,7 +877,7 @@
                   <pic:spPr>
                     <a:xfrm>
                       <a:off x="0" y="0"/>
-                      <a:ext cx="5262686" cy="3088455"/>
+                      <a:ext cx="5943600" cy="3503930"/>
                     </a:xfrm>
                     <a:prstGeom prst="rect">
                       <a:avLst/>
@@ -888,6 +889,7 @@
           </wp:inline>
         </w:drawing>
       </w:r>
+      <w:bookmarkEnd w:id="0"/>
     </w:p>
     <w:p>
       <w:pPr>
@@ -2901,6 +2903,7 @@
                 <w:rFonts w:ascii="Calibri" w:eastAsia="Times New Roman" w:hAnsi="Calibri" w:cs="Calibri"/>
                 <w:color w:val="000000"/>
               </w:rPr>
+              <w:lastRenderedPageBreak/>
               <w:t>Climate</w:t>
             </w:r>
           </w:p>
@@ -3169,7 +3172,6 @@
                 <w:rFonts w:ascii="Calibri" w:eastAsia="Times New Roman" w:hAnsi="Calibri" w:cs="Calibri"/>
                 <w:color w:val="000000"/>
               </w:rPr>
-              <w:lastRenderedPageBreak/>
               <w:t>Climate</w:t>
             </w:r>
           </w:p>
@@ -6309,6 +6311,7 @@
                 <w:rFonts w:ascii="Calibri" w:eastAsia="Times New Roman" w:hAnsi="Calibri" w:cs="Calibri"/>
                 <w:color w:val="000000"/>
               </w:rPr>
+              <w:lastRenderedPageBreak/>
               <w:t>Topology</w:t>
             </w:r>
           </w:p>
@@ -6501,7 +6504,6 @@
                 <w:rFonts w:ascii="Calibri" w:eastAsia="Times New Roman" w:hAnsi="Calibri" w:cs="Calibri"/>
                 <w:color w:val="000000"/>
               </w:rPr>
-              <w:lastRenderedPageBreak/>
               <w:t>Topology</w:t>
             </w:r>
           </w:p>
@@ -9811,6 +9813,7 @@
                 <w:rFonts w:ascii="Calibri" w:eastAsia="Times New Roman" w:hAnsi="Calibri" w:cs="Calibri"/>
                 <w:color w:val="000000"/>
               </w:rPr>
+              <w:lastRenderedPageBreak/>
               <w:t>Planform</w:t>
             </w:r>
           </w:p>
@@ -10077,7 +10080,6 @@
                 <w:rFonts w:ascii="Calibri" w:eastAsia="Times New Roman" w:hAnsi="Calibri" w:cs="Calibri"/>
                 <w:color w:val="000000"/>
               </w:rPr>
-              <w:lastRenderedPageBreak/>
               <w:t>Planform</w:t>
             </w:r>
           </w:p>
@@ -10331,10 +10333,7 @@
         </w:tc>
       </w:tr>
     </w:tbl>
-    <w:p>
-      <w:bookmarkStart w:id="0" w:name="_GoBack"/>
-      <w:bookmarkEnd w:id="0"/>
-    </w:p>
+    <w:p/>
     <w:p>
       <w:pPr>
         <w:suppressAutoHyphens/>
@@ -12163,7 +12162,7 @@
 </file>
 
 <file path=customXml/itemProps1.xml><?xml version="1.0" encoding="utf-8"?>
-<ds:datastoreItem xmlns:ds="http://schemas.openxmlformats.org/officeDocument/2006/customXml" ds:itemID="{88800BA3-C5AA-4F1E-921E-931FBA97B7AD}">
+<ds:datastoreItem xmlns:ds="http://schemas.openxmlformats.org/officeDocument/2006/customXml" ds:itemID="{E7D5485E-B713-435F-9486-24DC2F1A67EF}">
   <ds:schemaRefs>
     <ds:schemaRef ds:uri="http://schemas.openxmlformats.org/officeDocument/2006/bibliography"/>
   </ds:schemaRefs>

</xml_diff>

<commit_message>
resolved warning in st_intersect and added comments field to net_comid
</commit_message>
<xml_diff>
--- a/StreamNetworkTools.docx
+++ b/StreamNetworkTools.docx
@@ -103,6 +103,7 @@
         <w:contextualSpacing/>
         <w:rPr>
           <w:rFonts w:ascii="Times New Roman" w:hAnsi="Times New Roman" w:cs="Times New Roman"/>
+          <w:b/>
           <w:sz w:val="24"/>
           <w:szCs w:val="24"/>
         </w:rPr>
@@ -110,6 +111,293 @@
     </w:p>
     <w:p>
       <w:pPr>
+        <w:contextualSpacing/>
+        <w:rPr>
+          <w:rFonts w:ascii="Times New Roman" w:hAnsi="Times New Roman" w:cs="Times New Roman"/>
+          <w:b/>
+          <w:sz w:val="24"/>
+          <w:szCs w:val="24"/>
+        </w:rPr>
+      </w:pPr>
+      <w:r>
+        <w:rPr>
+          <w:rFonts w:ascii="Times New Roman" w:hAnsi="Times New Roman" w:cs="Times New Roman"/>
+          <w:b/>
+          <w:sz w:val="24"/>
+          <w:szCs w:val="24"/>
+        </w:rPr>
+        <w:t xml:space="preserve">Abstract: </w:t>
+      </w:r>
+    </w:p>
+    <w:p>
+      <w:pPr>
+        <w:suppressAutoHyphens/>
+        <w:contextualSpacing/>
+        <w:rPr>
+          <w:rFonts w:ascii="Times New Roman" w:hAnsi="Times New Roman" w:cs="Times New Roman"/>
+          <w:sz w:val="24"/>
+          <w:szCs w:val="24"/>
+        </w:rPr>
+      </w:pPr>
+      <w:r>
+        <w:rPr>
+          <w:rFonts w:ascii="Times New Roman" w:hAnsi="Times New Roman" w:cs="Times New Roman"/>
+          <w:sz w:val="24"/>
+          <w:szCs w:val="24"/>
+        </w:rPr>
+        <w:tab/>
+      </w:r>
+      <w:r>
+        <w:rPr>
+          <w:rFonts w:ascii="Times New Roman" w:hAnsi="Times New Roman" w:cs="Times New Roman"/>
+          <w:sz w:val="24"/>
+          <w:szCs w:val="24"/>
+        </w:rPr>
+        <w:t xml:space="preserve">Rivers and streams are among the most impacted ecosystems and several monitoring initiatives are currently underway be local national </w:t>
+      </w:r>
+      <w:proofErr w:type="spellStart"/>
+      <w:r>
+        <w:rPr>
+          <w:rFonts w:ascii="Times New Roman" w:hAnsi="Times New Roman" w:cs="Times New Roman"/>
+          <w:sz w:val="24"/>
+          <w:szCs w:val="24"/>
+        </w:rPr>
+        <w:t>govenments</w:t>
+      </w:r>
+      <w:proofErr w:type="spellEnd"/>
+      <w:r>
+        <w:rPr>
+          <w:rFonts w:ascii="Times New Roman" w:hAnsi="Times New Roman" w:cs="Times New Roman"/>
+          <w:sz w:val="24"/>
+          <w:szCs w:val="24"/>
+        </w:rPr>
+        <w:t xml:space="preserve">… </w:t>
+      </w:r>
+      <w:bookmarkStart w:id="0" w:name="_GoBack"/>
+      <w:bookmarkEnd w:id="0"/>
+      <w:r>
+        <w:rPr>
+          <w:rFonts w:ascii="Times New Roman" w:hAnsi="Times New Roman" w:cs="Times New Roman"/>
+          <w:sz w:val="24"/>
+          <w:szCs w:val="24"/>
+        </w:rPr>
+        <w:t xml:space="preserve">Rivers and streams are closely coupled with the terrestrial compartments and often features of the basin can predict instream dissect terrestrial drainage </w:t>
+      </w:r>
+      <w:proofErr w:type="spellStart"/>
+      <w:r>
+        <w:rPr>
+          <w:rFonts w:ascii="Times New Roman" w:hAnsi="Times New Roman" w:cs="Times New Roman"/>
+          <w:sz w:val="24"/>
+          <w:szCs w:val="24"/>
+        </w:rPr>
+        <w:t>basins</w:t>
+      </w:r>
+      <w:r>
+        <w:rPr>
+          <w:rFonts w:ascii="Times New Roman" w:hAnsi="Times New Roman" w:cs="Times New Roman"/>
+          <w:sz w:val="24"/>
+          <w:szCs w:val="24"/>
+        </w:rPr>
+        <w:t>Basin</w:t>
+      </w:r>
+      <w:proofErr w:type="spellEnd"/>
+      <w:r>
+        <w:rPr>
+          <w:rFonts w:ascii="Times New Roman" w:hAnsi="Times New Roman" w:cs="Times New Roman"/>
+          <w:sz w:val="24"/>
+          <w:szCs w:val="24"/>
+        </w:rPr>
+        <w:t xml:space="preserve"> features can often be used to predict instream Linking monitoring efforts to a spatially explicit framework More fully understanding the spatial extent of impacted rivers requires a set of tools designed to </w:t>
+      </w:r>
+      <w:r>
+        <w:rPr>
+          <w:rFonts w:ascii="Times New Roman" w:hAnsi="Times New Roman" w:cs="Times New Roman"/>
+          <w:sz w:val="24"/>
+          <w:szCs w:val="24"/>
+        </w:rPr>
+        <w:t>Rivers and streams are amon</w:t>
+      </w:r>
+      <w:r>
+        <w:rPr>
+          <w:rFonts w:ascii="Times New Roman" w:hAnsi="Times New Roman" w:cs="Times New Roman"/>
+          <w:sz w:val="24"/>
+          <w:szCs w:val="24"/>
+        </w:rPr>
+        <w:t>g the most impacted ecosystems but more fully understanding the extent of these impacts requires a spatially explicit framework.</w:t>
+      </w:r>
+      <w:r>
+        <w:rPr>
+          <w:rFonts w:ascii="Times New Roman" w:hAnsi="Times New Roman" w:cs="Times New Roman"/>
+          <w:sz w:val="24"/>
+          <w:szCs w:val="24"/>
+        </w:rPr>
+        <w:t xml:space="preserve"> </w:t>
+      </w:r>
+      <w:r>
+        <w:rPr>
+          <w:rFonts w:ascii="Times New Roman" w:hAnsi="Times New Roman" w:cs="Times New Roman"/>
+          <w:sz w:val="24"/>
+          <w:szCs w:val="24"/>
+        </w:rPr>
+        <w:t xml:space="preserve">Several monitoring efforts are currently underway to assess the </w:t>
+      </w:r>
+      <w:proofErr w:type="gramStart"/>
+      <w:r>
+        <w:rPr>
+          <w:rFonts w:ascii="Times New Roman" w:hAnsi="Times New Roman" w:cs="Times New Roman"/>
+          <w:sz w:val="24"/>
+          <w:szCs w:val="24"/>
+        </w:rPr>
+        <w:t>Several</w:t>
+      </w:r>
+      <w:proofErr w:type="gramEnd"/>
+      <w:r>
+        <w:rPr>
+          <w:rFonts w:ascii="Times New Roman" w:hAnsi="Times New Roman" w:cs="Times New Roman"/>
+          <w:sz w:val="24"/>
+          <w:szCs w:val="24"/>
+        </w:rPr>
+        <w:t xml:space="preserve"> monitoring initiatives are targeted as assessing the quality of our waterways.  </w:t>
+      </w:r>
+      <w:proofErr w:type="spellStart"/>
+      <w:r>
+        <w:rPr>
+          <w:rFonts w:ascii="Times New Roman" w:hAnsi="Times New Roman" w:cs="Times New Roman"/>
+          <w:sz w:val="24"/>
+          <w:szCs w:val="24"/>
+        </w:rPr>
+        <w:t>NHDPlus</w:t>
+      </w:r>
+      <w:proofErr w:type="spellEnd"/>
+      <w:r>
+        <w:rPr>
+          <w:rFonts w:ascii="Times New Roman" w:hAnsi="Times New Roman" w:cs="Times New Roman"/>
+          <w:sz w:val="24"/>
+          <w:szCs w:val="24"/>
+        </w:rPr>
+        <w:t xml:space="preserve"> provides a spatial framework to contextualize water quality problems</w:t>
+      </w:r>
+      <w:r>
+        <w:rPr>
+          <w:rFonts w:ascii="Times New Roman" w:hAnsi="Times New Roman" w:cs="Times New Roman"/>
+          <w:sz w:val="24"/>
+          <w:szCs w:val="24"/>
+        </w:rPr>
+        <w:t xml:space="preserve">.  We present a new R package designed to </w:t>
+      </w:r>
+      <w:proofErr w:type="spellStart"/>
+      <w:proofErr w:type="gramStart"/>
+      <w:r>
+        <w:rPr>
+          <w:rFonts w:ascii="Times New Roman" w:hAnsi="Times New Roman" w:cs="Times New Roman"/>
+          <w:sz w:val="24"/>
+          <w:szCs w:val="24"/>
+        </w:rPr>
+        <w:t>intecrate</w:t>
+      </w:r>
+      <w:proofErr w:type="spellEnd"/>
+      <w:r>
+        <w:rPr>
+          <w:rFonts w:ascii="Times New Roman" w:hAnsi="Times New Roman" w:cs="Times New Roman"/>
+          <w:sz w:val="24"/>
+          <w:szCs w:val="24"/>
+        </w:rPr>
+        <w:t xml:space="preserve"> </w:t>
+      </w:r>
+      <w:r>
+        <w:rPr>
+          <w:rFonts w:ascii="Times New Roman" w:hAnsi="Times New Roman" w:cs="Times New Roman"/>
+          <w:sz w:val="24"/>
+          <w:szCs w:val="24"/>
+        </w:rPr>
+        <w:t xml:space="preserve"> National</w:t>
+      </w:r>
+      <w:proofErr w:type="gramEnd"/>
+      <w:r>
+        <w:rPr>
+          <w:rFonts w:ascii="Times New Roman" w:hAnsi="Times New Roman" w:cs="Times New Roman"/>
+          <w:sz w:val="24"/>
+          <w:szCs w:val="24"/>
+        </w:rPr>
+        <w:t xml:space="preserve"> scale datasets. Monitoring locations. Covariates. Predictive models.  Watershed </w:t>
+      </w:r>
+      <w:proofErr w:type="spellStart"/>
+      <w:r>
+        <w:rPr>
+          <w:rFonts w:ascii="Times New Roman" w:hAnsi="Times New Roman" w:cs="Times New Roman"/>
+          <w:sz w:val="24"/>
+          <w:szCs w:val="24"/>
+        </w:rPr>
+        <w:t>integritiy</w:t>
+      </w:r>
+      <w:proofErr w:type="spellEnd"/>
+      <w:r>
+        <w:rPr>
+          <w:rFonts w:ascii="Times New Roman" w:hAnsi="Times New Roman" w:cs="Times New Roman"/>
+          <w:sz w:val="24"/>
+          <w:szCs w:val="24"/>
+        </w:rPr>
+        <w:t xml:space="preserve">. </w:t>
+      </w:r>
+      <w:proofErr w:type="spellStart"/>
+      <w:r>
+        <w:rPr>
+          <w:rFonts w:ascii="Times New Roman" w:hAnsi="Times New Roman" w:cs="Times New Roman"/>
+          <w:sz w:val="24"/>
+          <w:szCs w:val="24"/>
+        </w:rPr>
+        <w:t>Impared</w:t>
+      </w:r>
+      <w:proofErr w:type="spellEnd"/>
+      <w:r>
+        <w:rPr>
+          <w:rFonts w:ascii="Times New Roman" w:hAnsi="Times New Roman" w:cs="Times New Roman"/>
+          <w:sz w:val="24"/>
+          <w:szCs w:val="24"/>
+        </w:rPr>
+        <w:t xml:space="preserve"> waters… R-package. </w:t>
+      </w:r>
+      <w:r>
+        <w:rPr>
+          <w:rFonts w:ascii="Times New Roman" w:hAnsi="Times New Roman" w:cs="Times New Roman"/>
+          <w:sz w:val="24"/>
+          <w:szCs w:val="24"/>
+        </w:rPr>
+        <w:t xml:space="preserve">We currently lack tools to facilitate large-scale </w:t>
+      </w:r>
+      <w:proofErr w:type="spellStart"/>
+      <w:r>
+        <w:rPr>
+          <w:rFonts w:ascii="Times New Roman" w:hAnsi="Times New Roman" w:cs="Times New Roman"/>
+          <w:sz w:val="24"/>
+          <w:szCs w:val="24"/>
+        </w:rPr>
+        <w:t>analsysis</w:t>
+      </w:r>
+      <w:proofErr w:type="spellEnd"/>
+      <w:r>
+        <w:rPr>
+          <w:rFonts w:ascii="Times New Roman" w:hAnsi="Times New Roman" w:cs="Times New Roman"/>
+          <w:sz w:val="24"/>
+          <w:szCs w:val="24"/>
+        </w:rPr>
+        <w:t xml:space="preserve"> of water monitoring efforts.</w:t>
+      </w:r>
+    </w:p>
+    <w:p>
+      <w:pPr>
+        <w:contextualSpacing/>
+        <w:rPr>
+          <w:rFonts w:ascii="Times New Roman" w:hAnsi="Times New Roman" w:cs="Times New Roman"/>
+          <w:b/>
+          <w:sz w:val="24"/>
+          <w:szCs w:val="24"/>
+        </w:rPr>
+      </w:pPr>
+    </w:p>
+    <w:p>
+      <w:pPr>
+        <w:contextualSpacing/>
         <w:rPr>
           <w:rFonts w:ascii="Times New Roman" w:hAnsi="Times New Roman" w:cs="Times New Roman"/>
           <w:sz w:val="24"/>
@@ -841,7 +1129,6 @@
         <w:contextualSpacing/>
         <w:jc w:val="center"/>
       </w:pPr>
-      <w:bookmarkStart w:id="0" w:name="_GoBack"/>
       <w:r>
         <w:rPr>
           <w:noProof/>
@@ -889,7 +1176,6 @@
           </wp:inline>
         </w:drawing>
       </w:r>
-      <w:bookmarkEnd w:id="0"/>
     </w:p>
     <w:p>
       <w:pPr>
@@ -12162,7 +12448,7 @@
 </file>
 
 <file path=customXml/itemProps1.xml><?xml version="1.0" encoding="utf-8"?>
-<ds:datastoreItem xmlns:ds="http://schemas.openxmlformats.org/officeDocument/2006/customXml" ds:itemID="{E7D5485E-B713-435F-9486-24DC2F1A67EF}">
+<ds:datastoreItem xmlns:ds="http://schemas.openxmlformats.org/officeDocument/2006/customXml" ds:itemID="{F2F86307-136E-4852-AC4B-0A3FA08F8A23}">
   <ds:schemaRefs>
     <ds:schemaRef ds:uri="http://schemas.openxmlformats.org/officeDocument/2006/bibliography"/>
   </ds:schemaRefs>

</xml_diff>